<commit_message>
avances en el apagina de proyectos
</commit_message>
<xml_diff>
--- a/archivos/archivos a crear.docx
+++ b/archivos/archivos a crear.docx
@@ -158,47 +158,35 @@
         <w:tab/>
         <w:t>Logo</w:t>
       </w:r>
+      <w:r>
+        <w:t>: hecho</w:t>
+      </w:r>
     </w:p>
     <w:p>
       <w:r>
         <w:tab/>
         <w:t>Colores</w:t>
       </w:r>
+      <w:r>
+        <w:t>: hecho</w:t>
+      </w:r>
     </w:p>
     <w:p>
       <w:r>
         <w:tab/>
         <w:t>Tipografías</w:t>
       </w:r>
+      <w:r>
+        <w:t>: hecho</w:t>
+      </w:r>
     </w:p>
     <w:p>
       <w:r>
         <w:tab/>
         <w:t>Patrón</w:t>
       </w:r>
-    </w:p>
-    <w:p/>
-    <w:p>
-      <w:r>
-        <w:t>Flujo de trabajo</w:t>
-      </w:r>
-    </w:p>
-    <w:p>
-      <w:r>
-        <w:tab/>
-        <w:t>(recorrido por la web)</w:t>
-      </w:r>
-    </w:p>
-    <w:p/>
-    <w:p>
-      <w:r>
-        <w:t>Mapa del sitio</w:t>
-      </w:r>
-    </w:p>
-    <w:p>
-      <w:r>
-        <w:tab/>
-        <w:t>(secciones por las que se compone la web)</w:t>
+      <w:r>
+        <w:t>: hecho</w:t>
       </w:r>
     </w:p>
     <w:p/>
@@ -226,20 +214,21 @@
     <w:p/>
     <w:p>
       <w:r>
-        <w:t>¿Hacer un nuevo y mejorado CV?</w:t>
-      </w:r>
-    </w:p>
-    <w:p>
-      <w:r>
-        <w:t xml:space="preserve">(teniendo en </w:t>
-      </w:r>
-      <w:proofErr w:type="gramStart"/>
-      <w:r>
-        <w:t>cuenta ,la</w:t>
-      </w:r>
-      <w:proofErr w:type="gramEnd"/>
-      <w:r>
-        <w:t xml:space="preserve"> estética del portfolio)</w:t>
+        <w:t>Mejorar</w:t>
+      </w:r>
+      <w:r>
+        <w:t xml:space="preserve"> CV</w:t>
+      </w:r>
+    </w:p>
+    <w:p>
+      <w:r>
+        <w:t>(teniendo en cuenta,</w:t>
+      </w:r>
+      <w:r>
+        <w:t xml:space="preserve"> </w:t>
+      </w:r>
+      <w:r>
+        <w:t>la estética del portfolio)</w:t>
       </w:r>
     </w:p>
     <w:sectPr>
@@ -703,6 +692,18 @@
       <w:shd w:val="clear" w:color="auto" w:fill="E1DFDD"/>
     </w:rPr>
   </w:style>
+  <w:style w:type="character" w:styleId="Hipervnculovisitado">
+    <w:name w:val="FollowedHyperlink"/>
+    <w:basedOn w:val="Fuentedeprrafopredeter"/>
+    <w:uiPriority w:val="99"/>
+    <w:semiHidden/>
+    <w:unhideWhenUsed/>
+    <w:rsid w:val="001B6591"/>
+    <w:rPr>
+      <w:color w:val="954F72" w:themeColor="followedHyperlink"/>
+      <w:u w:val="single"/>
+    </w:rPr>
+  </w:style>
 </w:styles>
 </file>
 

</xml_diff>